<commit_message>
Lab_03: report: fixed whitespaces
</commit_message>
<xml_diff>
--- a/Lab_03/M3101_Дудко_Матвей_Владимирович_Работа3.docx
+++ b/Lab_03/M3101_Дудко_Матвей_Владимирович_Работа3.docx
@@ -72,7 +72,6 @@
         <w:rPr>
           <w:b/>
           <w:bCs/>
-          <w:lang w:val="en-US"/>
         </w:rPr>
       </w:pPr>
       <w:r>
@@ -86,7 +85,6 @@
         <w:rPr>
           <w:b/>
           <w:bCs/>
-          <w:lang w:val="en-US"/>
         </w:rPr>
         <w:t>3</w:t>
       </w:r>
@@ -652,15 +650,7 @@
         </w:numPr>
       </w:pPr>
       <w:r>
-        <w:t xml:space="preserve">&lt;дизеринг&gt; = </w:t>
-      </w:r>
-      <w:proofErr w:type="gramStart"/>
-      <w:r>
-        <w:t>0..</w:t>
-      </w:r>
-      <w:proofErr w:type="gramEnd"/>
-      <w:r>
-        <w:t>3;</w:t>
+        <w:t>&lt;дизеринг&gt; = 0..3;</w:t>
       </w:r>
     </w:p>
     <w:p>
@@ -672,15 +662,7 @@
         </w:numPr>
       </w:pPr>
       <w:r>
-        <w:t xml:space="preserve">&lt;битность&gt; = </w:t>
-      </w:r>
-      <w:proofErr w:type="gramStart"/>
-      <w:r>
-        <w:t>1..</w:t>
-      </w:r>
-      <w:proofErr w:type="gramEnd"/>
-      <w:r>
-        <w:t>8;</w:t>
+        <w:t>&lt;битность&gt; = 1..8;</w:t>
       </w:r>
     </w:p>
     <w:p>
@@ -974,17 +956,11 @@
     <w:p>
       <w:pPr>
         <w:pStyle w:val="2"/>
-        <w:rPr>
-          <w:lang w:val="en-US"/>
-        </w:rPr>
       </w:pPr>
       <w:r>
         <w:t>Виды дизеринга</w:t>
       </w:r>
       <w:r>
-        <w:rPr>
-          <w:lang w:val="en-US"/>
-        </w:rPr>
         <w:t>:</w:t>
       </w:r>
     </w:p>
@@ -996,7 +972,16 @@
         <w:rPr>
           <w:lang w:val="en-GB"/>
         </w:rPr>
-        <w:t>Error diffusion</w:t>
+        <w:t>Error</w:t>
+      </w:r>
+      <w:r>
+        <w:t xml:space="preserve"> </w:t>
+      </w:r>
+      <w:r>
+        <w:rPr>
+          <w:lang w:val="en-GB"/>
+        </w:rPr>
+        <w:t>diffusion</w:t>
       </w:r>
       <w:r>
         <w:t>) и упорядоченные алгоритмы (</w:t>
@@ -1497,7 +1482,6 @@
         </w:rPr>
       </w:pPr>
       <w:proofErr w:type="spellStart"/>
-      <w:proofErr w:type="gramStart"/>
       <w:r>
         <w:rPr>
           <w:b/>
@@ -1506,7 +1490,6 @@
         <w:t>y,x</w:t>
       </w:r>
       <w:proofErr w:type="spellEnd"/>
-      <w:proofErr w:type="gramEnd"/>
       <w:r>
         <w:rPr>
           <w:b/>
@@ -2596,13 +2579,7 @@
             <w:rPr>
               <w:rFonts w:ascii="Cambria Math" w:hAnsi="Cambria Math"/>
             </w:rPr>
-            <m:t xml:space="preserve"> </m:t>
-          </m:r>
-          <m:r>
-            <w:rPr>
-              <w:rFonts w:ascii="Cambria Math" w:hAnsi="Cambria Math"/>
-            </w:rPr>
-            <m:t xml:space="preserve"> </m:t>
+            <m:t xml:space="preserve">  </m:t>
           </m:r>
           <m:d>
             <m:dPr>
@@ -2946,27 +2923,17 @@
           <w:color w:val="A9B7C6"/>
           <w:lang w:val="en-US"/>
         </w:rPr>
-        <w:t>max_</w:t>
-      </w:r>
-      <w:proofErr w:type="gramStart"/>
-      <w:r>
-        <w:rPr>
-          <w:rFonts w:ascii="Consolas" w:hAnsi="Consolas"/>
-          <w:color w:val="A9B7C6"/>
+        <w:t>max_value</w:t>
+      </w:r>
+      <w:proofErr w:type="spellEnd"/>
+      <w:r>
+        <w:rPr>
+          <w:rFonts w:ascii="Consolas" w:hAnsi="Consolas"/>
+          <w:color w:val="CC7832"/>
           <w:lang w:val="en-US"/>
         </w:rPr>
-        <w:t>value</w:t>
-      </w:r>
-      <w:proofErr w:type="spellEnd"/>
-      <w:r>
-        <w:rPr>
-          <w:rFonts w:ascii="Consolas" w:hAnsi="Consolas"/>
-          <w:color w:val="CC7832"/>
-          <w:lang w:val="en-US"/>
-        </w:rPr>
         <w:t>;</w:t>
       </w:r>
-      <w:proofErr w:type="gramEnd"/>
     </w:p>
     <w:p>
       <w:pPr>
@@ -2998,7 +2965,6 @@
         </w:rPr>
       </w:pPr>
       <w:proofErr w:type="spellStart"/>
-      <w:proofErr w:type="gramStart"/>
       <w:r>
         <w:rPr>
           <w:rFonts w:ascii="Consolas" w:hAnsi="Consolas"/>
@@ -3017,7 +2983,6 @@
         <w:t>(</w:t>
       </w:r>
       <w:proofErr w:type="spellStart"/>
-      <w:proofErr w:type="gramEnd"/>
       <w:r>
         <w:rPr>
           <w:rFonts w:ascii="Consolas" w:hAnsi="Consolas"/>
@@ -3432,26 +3397,16 @@
           <w:color w:val="A9B7C6"/>
           <w:lang w:val="en-US"/>
         </w:rPr>
-        <w:t xml:space="preserve"> = height * </w:t>
-      </w:r>
-      <w:proofErr w:type="gramStart"/>
-      <w:r>
-        <w:rPr>
-          <w:rFonts w:ascii="Consolas" w:hAnsi="Consolas"/>
-          <w:color w:val="A9B7C6"/>
+        <w:t xml:space="preserve"> = height * width</w:t>
+      </w:r>
+      <w:r>
+        <w:rPr>
+          <w:rFonts w:ascii="Consolas" w:hAnsi="Consolas"/>
+          <w:color w:val="CC7832"/>
           <w:lang w:val="en-US"/>
         </w:rPr>
-        <w:t>width</w:t>
-      </w:r>
-      <w:r>
-        <w:rPr>
-          <w:rFonts w:ascii="Consolas" w:hAnsi="Consolas"/>
-          <w:color w:val="CC7832"/>
-          <w:lang w:val="en-US"/>
-        </w:rPr>
         <w:t>;</w:t>
       </w:r>
-      <w:proofErr w:type="gramEnd"/>
     </w:p>
     <w:p>
       <w:pPr>
@@ -3526,7 +3481,6 @@
         <w:t xml:space="preserve">*) </w:t>
       </w:r>
       <w:proofErr w:type="spellStart"/>
-      <w:proofErr w:type="gramStart"/>
       <w:r>
         <w:rPr>
           <w:rFonts w:ascii="Consolas" w:hAnsi="Consolas"/>
@@ -3545,7 +3499,6 @@
         <w:t>(</w:t>
       </w:r>
       <w:proofErr w:type="spellStart"/>
-      <w:proofErr w:type="gramEnd"/>
       <w:r>
         <w:rPr>
           <w:rFonts w:ascii="Consolas" w:hAnsi="Consolas"/>
@@ -3644,7 +3597,6 @@
         <w:t xml:space="preserve"> = </w:t>
       </w:r>
       <w:proofErr w:type="spellStart"/>
-      <w:proofErr w:type="gramStart"/>
       <w:r>
         <w:rPr>
           <w:rFonts w:ascii="Consolas" w:hAnsi="Consolas"/>
@@ -3663,7 +3615,6 @@
         <w:t>(</w:t>
       </w:r>
       <w:proofErr w:type="spellStart"/>
-      <w:proofErr w:type="gramEnd"/>
       <w:r>
         <w:rPr>
           <w:rFonts w:ascii="Consolas" w:hAnsi="Consolas"/>
@@ -3818,16 +3769,7 @@
           <w:color w:val="A9B7C6"/>
           <w:lang w:val="en-GB"/>
         </w:rPr>
-        <w:t>decode_gamma_from_</w:t>
-      </w:r>
-      <w:proofErr w:type="gramStart"/>
-      <w:r>
-        <w:rPr>
-          <w:rFonts w:ascii="Consolas" w:hAnsi="Consolas"/>
-          <w:color w:val="A9B7C6"/>
-          <w:lang w:val="en-GB"/>
-        </w:rPr>
-        <w:t>file</w:t>
+        <w:t>decode_gamma_from_file</w:t>
       </w:r>
       <w:proofErr w:type="spellEnd"/>
       <w:r>
@@ -3839,7 +3781,6 @@
         <w:t>(</w:t>
       </w:r>
       <w:proofErr w:type="spellStart"/>
-      <w:proofErr w:type="gramEnd"/>
       <w:r>
         <w:rPr>
           <w:rFonts w:ascii="Consolas" w:hAnsi="Consolas"/>
@@ -3982,7 +3923,6 @@
         <w:t xml:space="preserve">*) </w:t>
       </w:r>
       <w:proofErr w:type="spellStart"/>
-      <w:proofErr w:type="gramStart"/>
       <w:r>
         <w:rPr>
           <w:rFonts w:ascii="Consolas" w:hAnsi="Consolas"/>
@@ -4001,7 +3941,6 @@
         <w:t>(</w:t>
       </w:r>
       <w:proofErr w:type="spellStart"/>
-      <w:proofErr w:type="gramEnd"/>
       <w:r>
         <w:rPr>
           <w:rFonts w:ascii="Consolas" w:hAnsi="Consolas"/>
@@ -4053,7 +3992,34 @@
         </w:rPr>
       </w:pPr>
       <w:r>
-        <w:t>И исходно инициализируются нулями</w:t>
+        <w:t>И</w:t>
+      </w:r>
+      <w:r>
+        <w:rPr>
+          <w:lang w:val="en-GB"/>
+        </w:rPr>
+        <w:t xml:space="preserve"> </w:t>
+      </w:r>
+      <w:r>
+        <w:t>исходно</w:t>
+      </w:r>
+      <w:r>
+        <w:rPr>
+          <w:lang w:val="en-GB"/>
+        </w:rPr>
+        <w:t xml:space="preserve"> </w:t>
+      </w:r>
+      <w:r>
+        <w:t>инициализируются</w:t>
+      </w:r>
+      <w:r>
+        <w:rPr>
+          <w:lang w:val="en-GB"/>
+        </w:rPr>
+        <w:t xml:space="preserve"> </w:t>
+      </w:r>
+      <w:r>
+        <w:t>нулями</w:t>
       </w:r>
       <w:r>
         <w:rPr>
@@ -4366,16 +4332,7 @@
           <w:color w:val="FFC66D"/>
           <w:lang w:val="en-GB"/>
         </w:rPr>
-        <w:t>get_pix_</w:t>
-      </w:r>
-      <w:proofErr w:type="gramStart"/>
-      <w:r>
-        <w:rPr>
-          <w:rFonts w:ascii="Consolas" w:hAnsi="Consolas"/>
-          <w:color w:val="FFC66D"/>
-          <w:lang w:val="en-GB"/>
-        </w:rPr>
-        <w:t>color</w:t>
+        <w:t>get_pix_color</w:t>
       </w:r>
       <w:proofErr w:type="spellEnd"/>
       <w:r>
@@ -4386,7 +4343,6 @@
         </w:rPr>
         <w:t>(</w:t>
       </w:r>
-      <w:proofErr w:type="gramEnd"/>
       <w:r>
         <w:rPr>
           <w:rFonts w:ascii="Consolas" w:hAnsi="Consolas"/>
@@ -4684,33 +4640,15 @@
           <w:lang w:val="en-GB"/>
         </w:rPr>
         <w:br/>
-        <w:t xml:space="preserve">  </w:t>
-      </w:r>
-      <w:proofErr w:type="gramStart"/>
-      <w:r>
-        <w:rPr>
-          <w:rFonts w:ascii="Consolas" w:hAnsi="Consolas"/>
-          <w:color w:val="CC7832"/>
-          <w:lang w:val="en-GB"/>
-        </w:rPr>
-        <w:t xml:space="preserve">  </w:t>
-      </w:r>
-      <w:r>
-        <w:rPr>
-          <w:rFonts w:ascii="Consolas" w:hAnsi="Consolas"/>
-          <w:color w:val="A9B7C6"/>
-          <w:lang w:val="en-GB"/>
-        </w:rPr>
-        <w:t>}</w:t>
-      </w:r>
-      <w:proofErr w:type="gramEnd"/>
-      <w:r>
-        <w:rPr>
-          <w:rFonts w:ascii="Consolas" w:hAnsi="Consolas"/>
-          <w:color w:val="A9B7C6"/>
-          <w:lang w:val="en-GB"/>
-        </w:rPr>
-        <w:t xml:space="preserve"> </w:t>
+        <w:t xml:space="preserve">    </w:t>
+      </w:r>
+      <w:r>
+        <w:rPr>
+          <w:rFonts w:ascii="Consolas" w:hAnsi="Consolas"/>
+          <w:color w:val="A9B7C6"/>
+          <w:lang w:val="en-GB"/>
+        </w:rPr>
+        <w:t xml:space="preserve">} </w:t>
       </w:r>
       <w:r>
         <w:rPr>
@@ -5811,47 +5749,15 @@
           <w:rPr>
             <w:rStyle w:val="af1"/>
           </w:rPr>
-          <w:t>https://github.com/DudkoMatt/GeometryAndGraphics/blo</w:t>
-        </w:r>
-        <w:r>
-          <w:rPr>
-            <w:rStyle w:val="af1"/>
-          </w:rPr>
-          <w:t>b</w:t>
-        </w:r>
-        <w:r>
-          <w:rPr>
-            <w:rStyle w:val="af1"/>
-          </w:rPr>
-          <w:t>/master/</w:t>
-        </w:r>
-        <w:r>
-          <w:rPr>
-            <w:rStyle w:val="af1"/>
-          </w:rPr>
-          <w:t>L</w:t>
-        </w:r>
-        <w:r>
-          <w:rPr>
-            <w:rStyle w:val="af1"/>
-          </w:rPr>
-          <w:t>ab_03</w:t>
+          <w:t>https://github.com/DudkoMatt/GeometryAndGraphics/blob/master/Lab_03</w:t>
         </w:r>
       </w:hyperlink>
     </w:p>
     <w:p>
-      <w:pPr>
-        <w:rPr>
-          <w:lang w:val="en-US"/>
-        </w:rPr>
-      </w:pPr>
       <w:r>
         <w:t>Содержание проекта</w:t>
       </w:r>
       <w:r>
-        <w:rPr>
-          <w:lang w:val="en-US"/>
-        </w:rPr>
         <w:t>:</w:t>
       </w:r>
     </w:p>
@@ -5859,12 +5765,10 @@
       <w:pPr>
         <w:ind w:left="565"/>
       </w:pPr>
-      <w:proofErr w:type="gramStart"/>
       <w:r>
         <w:t>./</w:t>
       </w:r>
       <w:proofErr w:type="spellStart"/>
-      <w:proofErr w:type="gramEnd"/>
       <w:r>
         <w:rPr>
           <w:lang w:val="en-US"/>
@@ -5894,20 +5798,14 @@
     <w:p>
       <w:pPr>
         <w:ind w:left="1273"/>
+      </w:pPr>
+      <w:r>
         <w:rPr>
           <w:lang w:val="en-US"/>
         </w:rPr>
-      </w:pPr>
-      <w:r>
-        <w:rPr>
-          <w:lang w:val="en-US"/>
-        </w:rPr>
         <w:t>main</w:t>
       </w:r>
       <w:r>
-        <w:rPr>
-          <w:lang w:val="en-GB"/>
-        </w:rPr>
         <w:t>.</w:t>
       </w:r>
       <w:proofErr w:type="spellStart"/>
@@ -9505,39 +9403,17 @@
           <w:lang w:val="en-GB" w:eastAsia="ru-RU"/>
         </w:rPr>
         <w:br/>
-        <w:t xml:space="preserve">  </w:t>
-      </w:r>
-      <w:proofErr w:type="gramStart"/>
-      <w:r>
-        <w:rPr>
-          <w:rFonts w:ascii="Consolas" w:eastAsia="Times New Roman" w:hAnsi="Consolas" w:cs="Courier New"/>
-          <w:color w:val="CC7832"/>
-          <w:sz w:val="20"/>
-          <w:szCs w:val="20"/>
-          <w:lang w:val="en-GB" w:eastAsia="ru-RU"/>
-        </w:rPr>
-        <w:t xml:space="preserve">  </w:t>
-      </w:r>
-      <w:r>
-        <w:rPr>
-          <w:rFonts w:ascii="Consolas" w:eastAsia="Times New Roman" w:hAnsi="Consolas" w:cs="Courier New"/>
-          <w:color w:val="A9B7C6"/>
-          <w:sz w:val="20"/>
-          <w:szCs w:val="20"/>
-          <w:lang w:val="en-GB" w:eastAsia="ru-RU"/>
-        </w:rPr>
-        <w:t>}</w:t>
-      </w:r>
-      <w:proofErr w:type="gramEnd"/>
-      <w:r>
-        <w:rPr>
-          <w:rFonts w:ascii="Consolas" w:eastAsia="Times New Roman" w:hAnsi="Consolas" w:cs="Courier New"/>
-          <w:color w:val="A9B7C6"/>
-          <w:sz w:val="20"/>
-          <w:szCs w:val="20"/>
-          <w:lang w:val="en-GB" w:eastAsia="ru-RU"/>
-        </w:rPr>
-        <w:t xml:space="preserve"> </w:t>
+        <w:t xml:space="preserve">    </w:t>
+      </w:r>
+      <w:r>
+        <w:rPr>
+          <w:rFonts w:ascii="Consolas" w:eastAsia="Times New Roman" w:hAnsi="Consolas" w:cs="Courier New"/>
+          <w:color w:val="A9B7C6"/>
+          <w:sz w:val="20"/>
+          <w:szCs w:val="20"/>
+          <w:lang w:val="en-GB" w:eastAsia="ru-RU"/>
+        </w:rPr>
+        <w:t xml:space="preserve">} </w:t>
       </w:r>
       <w:r>
         <w:rPr>
@@ -15246,29 +15122,7 @@
           <w:szCs w:val="20"/>
           <w:lang w:val="en-GB" w:eastAsia="ru-RU"/>
         </w:rPr>
-        <w:t xml:space="preserve"> = </w:t>
-      </w:r>
-      <w:proofErr w:type="spellStart"/>
-      <w:r>
-        <w:rPr>
-          <w:rFonts w:ascii="Consolas" w:eastAsia="Times New Roman" w:hAnsi="Consolas" w:cs="Courier New"/>
-          <w:color w:val="A9B7C6"/>
-          <w:sz w:val="20"/>
-          <w:szCs w:val="20"/>
-          <w:lang w:val="en-GB" w:eastAsia="ru-RU"/>
-        </w:rPr>
-        <w:t>limit_brightness</w:t>
-      </w:r>
-      <w:proofErr w:type="spellEnd"/>
-      <w:r>
-        <w:rPr>
-          <w:rFonts w:ascii="Consolas" w:eastAsia="Times New Roman" w:hAnsi="Consolas" w:cs="Courier New"/>
-          <w:color w:val="A9B7C6"/>
-          <w:sz w:val="20"/>
-          <w:szCs w:val="20"/>
-          <w:lang w:val="en-GB" w:eastAsia="ru-RU"/>
-        </w:rPr>
-        <w:t>(</w:t>
+        <w:t xml:space="preserve"> = limit_brightness(</w:t>
       </w:r>
       <w:r>
         <w:rPr>
@@ -42945,51 +42799,37 @@
       <w:r>
         <w:t>файла</w:t>
       </w:r>
-      <w:proofErr w:type="gramStart"/>
       <w:r>
         <w:rPr>
           <w:lang w:val="en-US"/>
         </w:rPr>
-        <w:t>: .</w:t>
-      </w:r>
-      <w:proofErr w:type="gramEnd"/>
+        <w:t>: ./</w:t>
+      </w:r>
+      <w:proofErr w:type="spellStart"/>
       <w:r>
         <w:rPr>
           <w:lang w:val="en-US"/>
         </w:rPr>
+        <w:t>GeometryAndGraphics</w:t>
+      </w:r>
+      <w:proofErr w:type="spellEnd"/>
+      <w:r>
+        <w:rPr>
+          <w:lang w:val="en-US"/>
+        </w:rPr>
         <w:t>/</w:t>
       </w:r>
-      <w:proofErr w:type="spellStart"/>
       <w:r>
         <w:rPr>
           <w:lang w:val="en-US"/>
         </w:rPr>
-        <w:t>GeometryAndGraphics</w:t>
-      </w:r>
-      <w:proofErr w:type="spellEnd"/>
+        <w:t>Lab</w:t>
+      </w:r>
       <w:r>
         <w:rPr>
           <w:lang w:val="en-US"/>
         </w:rPr>
-        <w:t>/</w:t>
-      </w:r>
-      <w:r>
-        <w:rPr>
-          <w:lang w:val="en-US"/>
-        </w:rPr>
-        <w:t>Lab</w:t>
-      </w:r>
-      <w:r>
-        <w:rPr>
-          <w:lang w:val="en-US"/>
-        </w:rPr>
         <w:t>_03/</w:t>
-      </w:r>
-      <w:r>
-        <w:rPr>
-          <w:lang w:val="en-GB"/>
-        </w:rPr>
-        <w:t xml:space="preserve"> </w:t>
       </w:r>
       <w:r>
         <w:rPr>
@@ -43407,13 +43247,23 @@
         <w:br/>
         <w:t xml:space="preserve">    </w:t>
       </w:r>
-      <w:r>
-        <w:rPr>
-          <w:rFonts w:ascii="Consolas" w:hAnsi="Consolas"/>
-          <w:color w:val="A9B7C6"/>
-          <w:lang w:val="en-GB"/>
-        </w:rPr>
-        <w:t>fprintf(</w:t>
+      <w:proofErr w:type="spellStart"/>
+      <w:r>
+        <w:rPr>
+          <w:rFonts w:ascii="Consolas" w:hAnsi="Consolas"/>
+          <w:color w:val="A9B7C6"/>
+          <w:lang w:val="en-GB"/>
+        </w:rPr>
+        <w:t>fprintf</w:t>
+      </w:r>
+      <w:proofErr w:type="spellEnd"/>
+      <w:r>
+        <w:rPr>
+          <w:rFonts w:ascii="Consolas" w:hAnsi="Consolas"/>
+          <w:color w:val="A9B7C6"/>
+          <w:lang w:val="en-GB"/>
+        </w:rPr>
+        <w:t>(</w:t>
       </w:r>
       <w:proofErr w:type="spellStart"/>
       <w:r>
@@ -48494,51 +48344,37 @@
       <w:r>
         <w:t>файла</w:t>
       </w:r>
-      <w:proofErr w:type="gramStart"/>
       <w:r>
         <w:rPr>
           <w:lang w:val="en-US"/>
         </w:rPr>
-        <w:t>: .</w:t>
-      </w:r>
-      <w:proofErr w:type="gramEnd"/>
+        <w:t>: ./</w:t>
+      </w:r>
+      <w:proofErr w:type="spellStart"/>
       <w:r>
         <w:rPr>
           <w:lang w:val="en-US"/>
         </w:rPr>
+        <w:t>GeometryAndGraphics</w:t>
+      </w:r>
+      <w:proofErr w:type="spellEnd"/>
+      <w:r>
+        <w:rPr>
+          <w:lang w:val="en-US"/>
+        </w:rPr>
         <w:t>/</w:t>
       </w:r>
-      <w:proofErr w:type="spellStart"/>
       <w:r>
         <w:rPr>
           <w:lang w:val="en-US"/>
         </w:rPr>
-        <w:t>GeometryAndGraphics</w:t>
-      </w:r>
-      <w:proofErr w:type="spellEnd"/>
+        <w:t>Lab</w:t>
+      </w:r>
       <w:r>
         <w:rPr>
           <w:lang w:val="en-US"/>
         </w:rPr>
-        <w:t>/</w:t>
-      </w:r>
-      <w:r>
-        <w:rPr>
-          <w:lang w:val="en-US"/>
-        </w:rPr>
-        <w:t>Lab</w:t>
-      </w:r>
-      <w:r>
-        <w:rPr>
-          <w:lang w:val="en-US"/>
-        </w:rPr>
         <w:t>_03/</w:t>
-      </w:r>
-      <w:r>
-        <w:rPr>
-          <w:lang w:val="en-GB"/>
-        </w:rPr>
-        <w:t xml:space="preserve"> </w:t>
       </w:r>
       <w:proofErr w:type="spellStart"/>
       <w:r>
@@ -50274,6 +50110,7 @@
         <w:docPartUnique/>
       </w:docPartObj>
     </w:sdtPr>
+    <w:sdtEndPr/>
     <w:sdtContent>
       <w:p>
         <w:pPr>
@@ -53663,6 +53500,7 @@
   <w:style w:type="character" w:default="1" w:styleId="a0">
     <w:name w:val="Default Paragraph Font"/>
     <w:uiPriority w:val="1"/>
+    <w:semiHidden/>
     <w:unhideWhenUsed/>
   </w:style>
   <w:style w:type="table" w:default="1" w:styleId="a1">
@@ -54352,7 +54190,7 @@
 </file>
 
 <file path=customXml/itemProps1.xml><?xml version="1.0" encoding="utf-8"?>
-<ds:datastoreItem xmlns:ds="http://schemas.openxmlformats.org/officeDocument/2006/customXml" ds:itemID="{1C61D2EC-282F-41A6-86F3-BB12DE099483}">
+<ds:datastoreItem xmlns:ds="http://schemas.openxmlformats.org/officeDocument/2006/customXml" ds:itemID="{1DB89C8C-D8DF-4782-BF94-DA16D54AD06F}">
   <ds:schemaRefs>
     <ds:schemaRef ds:uri="http://schemas.openxmlformats.org/officeDocument/2006/bibliography"/>
   </ds:schemaRefs>

</xml_diff>